<commit_message>
rapport capteur luminosité ok
</commit_message>
<xml_diff>
--- a/SEE08_GARRIT_ROQUES_Rapport_EN326.docx
+++ b/SEE08_GARRIT_ROQUES_Rapport_EN326.docx
@@ -5,7 +5,10 @@
     <w:sdt>
       <w:sdtPr>
         <w:rPr>
-          <w:rFonts w:eastAsiaTheme="minorHAnsi"/>
+          <w:rFonts w:asciiTheme="majorHAnsi" w:eastAsiaTheme="minorHAnsi" w:hAnsiTheme="majorHAnsi" w:cstheme="majorBidi"/>
+          <w:color w:val="2F5496" w:themeColor="accent1" w:themeShade="BF"/>
+          <w:sz w:val="24"/>
+          <w:szCs w:val="32"/>
           <w:lang w:eastAsia="en-US"/>
         </w:rPr>
         <w:id w:val="-1675255180"/>
@@ -16,10 +19,7 @@
       </w:sdtPr>
       <w:sdtEndPr>
         <w:rPr>
-          <w:rFonts w:asciiTheme="majorHAnsi" w:eastAsiaTheme="majorEastAsia" w:hAnsiTheme="majorHAnsi" w:cstheme="majorBidi"/>
-          <w:color w:val="2F5496" w:themeColor="accent1" w:themeShade="BF"/>
-          <w:sz w:val="24"/>
-          <w:szCs w:val="32"/>
+          <w:rFonts w:eastAsiaTheme="majorEastAsia"/>
         </w:rPr>
       </w:sdtEndPr>
       <w:sdtContent>
@@ -3471,7 +3471,7 @@
               </mc:Choice>
               <mc:Fallback>
                 <w:pict>
-                  <v:group id="Groupe 71" o:spid="_x0000_s1026" style="position:absolute;margin-left:0;margin-top:0;width:172.8pt;height:718.55pt;z-index:-251552768;mso-width-percent:330;mso-height-percent:950;mso-left-percent:40;mso-position-horizontal-relative:page;mso-position-vertical:center;mso-position-vertical-relative:page;mso-width-percent:330;mso-height-percent:950;mso-left-percent:40" coordsize="21945,91257" o:gfxdata="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">
+                  <v:group id="Groupe 71" o:spid="_x0000_s1026" style="position:absolute;margin-left:0;margin-top:0;width:172.8pt;height:718.55pt;z-index:-251552768;mso-width-percent:330;mso-height-percent:950;mso-left-percent:40;mso-position-horizontal-relative:page;mso-position-vertical:center;mso-position-vertical-relative:page;mso-width-percent:330;mso-height-percent:950;mso-left-percent:40" coordsize="21945,91257" o:gfxdata="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">
                     <v:rect id="Rectangle 72" o:spid="_x0000_s1027" style="position:absolute;width:1945;height:91257;visibility:visible;mso-wrap-style:square;v-text-anchor:middle" o:gfxdata="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" fillcolor="#44546a [3215]" stroked="f" strokeweight="1pt"/>
                     <v:shapetype id="_x0000_t15" coordsize="21600,21600" o:spt="15" adj="16200" path="m@0,l,,,21600@0,21600,21600,10800xe">
                       <v:stroke joinstyle="miter"/>
@@ -3835,7 +3835,7 @@
                     <v:stroke joinstyle="miter"/>
                     <v:path gradientshapeok="t" o:connecttype="rect"/>
                   </v:shapetype>
-                  <v:shape id="Zone de texte 100" o:spid="_x0000_s1055" type="#_x0000_t202" style="position:absolute;margin-left:0;margin-top:0;width:4in;height:28.8pt;z-index:251765760;visibility:visible;mso-wrap-style:square;mso-width-percent:450;mso-height-percent:0;mso-left-percent:420;mso-top-percent:880;mso-wrap-distance-left:9pt;mso-wrap-distance-top:0;mso-wrap-distance-right:9pt;mso-wrap-distance-bottom:0;mso-position-horizontal-relative:page;mso-position-vertical-relative:page;mso-width-percent:450;mso-height-percent:0;mso-left-percent:420;mso-top-percent:880;mso-width-relative:page;mso-height-relative:margin;v-text-anchor:bottom" o:gfxdata="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" filled="f" stroked="f" strokeweight=".5pt">
+                  <v:shape id="Zone de texte 100" o:spid="_x0000_s1055" type="#_x0000_t202" style="position:absolute;margin-left:0;margin-top:0;width:4in;height:28.8pt;z-index:251765760;visibility:visible;mso-wrap-style:square;mso-width-percent:450;mso-height-percent:0;mso-left-percent:420;mso-top-percent:880;mso-wrap-distance-left:9pt;mso-wrap-distance-top:0;mso-wrap-distance-right:9pt;mso-wrap-distance-bottom:0;mso-position-horizontal-relative:page;mso-position-vertical-relative:page;mso-width-percent:450;mso-height-percent:0;mso-left-percent:420;mso-top-percent:880;mso-width-relative:page;mso-height-relative:margin;v-text-anchor:bottom" o:gfxdata="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" filled="f" stroked="f" strokeweight=".5pt">
                     <v:textbox style="mso-fit-shape-to-text:t" inset="0,0,0,0">
                       <w:txbxContent>
                         <w:p>
@@ -4080,7 +4080,7 @@
               </mc:Choice>
               <mc:Fallback>
                 <w:pict>
-                  <v:shape id="Zone de texte 101" o:spid="_x0000_s1056" type="#_x0000_t202" style="position:absolute;margin-left:0;margin-top:0;width:4in;height:84.25pt;z-index:251764736;visibility:visible;mso-wrap-style:square;mso-width-percent:450;mso-height-percent:0;mso-left-percent:420;mso-top-percent:175;mso-wrap-distance-left:9pt;mso-wrap-distance-top:0;mso-wrap-distance-right:9pt;mso-wrap-distance-bottom:0;mso-position-horizontal-relative:page;mso-position-vertical-relative:page;mso-width-percent:450;mso-height-percent:0;mso-left-percent:420;mso-top-percent:175;mso-width-relative:page;mso-height-relative:margin;v-text-anchor:top" o:gfxdata="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" filled="f" stroked="f" strokeweight=".5pt">
+                  <v:shape id="Zone de texte 101" o:spid="_x0000_s1056" type="#_x0000_t202" style="position:absolute;margin-left:0;margin-top:0;width:4in;height:84.25pt;z-index:251764736;visibility:visible;mso-wrap-style:square;mso-width-percent:450;mso-height-percent:0;mso-left-percent:420;mso-top-percent:175;mso-wrap-distance-left:9pt;mso-wrap-distance-top:0;mso-wrap-distance-right:9pt;mso-wrap-distance-bottom:0;mso-position-horizontal-relative:page;mso-position-vertical-relative:page;mso-width-percent:450;mso-height-percent:0;mso-left-percent:420;mso-top-percent:175;mso-width-relative:page;mso-height-relative:margin;v-text-anchor:top" o:gfxdata="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" filled="f" stroked="f" strokeweight=".5pt">
                     <v:textbox style="mso-fit-shape-to-text:t" inset="0,0,0,0">
                       <w:txbxContent>
                         <w:p>
@@ -4193,6 +4193,37 @@
         <w:pStyle w:val="Titre1"/>
       </w:pPr>
       <w:r>
+        <w:rPr>
+          <w:noProof/>
+        </w:rPr>
+        <w:object w:dxaOrig="225" w:dyaOrig="225">
+          <v:shapetype id="_x0000_t75" coordsize="21600,21600" o:spt="75" o:preferrelative="t" path="m@4@5l@4@11@9@11@9@5xe" filled="f" stroked="f">
+            <v:stroke joinstyle="miter"/>
+            <v:formulas>
+              <v:f eqn="if lineDrawn pixelLineWidth 0"/>
+              <v:f eqn="sum @0 1 0"/>
+              <v:f eqn="sum 0 0 @1"/>
+              <v:f eqn="prod @2 1 2"/>
+              <v:f eqn="prod @3 21600 pixelWidth"/>
+              <v:f eqn="prod @3 21600 pixelHeight"/>
+              <v:f eqn="sum @0 0 1"/>
+              <v:f eqn="prod @6 1 2"/>
+              <v:f eqn="prod @7 21600 pixelWidth"/>
+              <v:f eqn="sum @8 21600 0"/>
+              <v:f eqn="prod @7 21600 pixelHeight"/>
+              <v:f eqn="sum @10 21600 0"/>
+            </v:formulas>
+            <v:path o:extrusionok="f" gradientshapeok="t" o:connecttype="rect"/>
+            <o:lock v:ext="edit" aspectratio="t"/>
+          </v:shapetype>
+          <v:shape id="_x0000_s1026" type="#_x0000_t75" style="position:absolute;left:0;text-align:left;margin-left:327.3pt;margin-top:54.75pt;width:131.3pt;height:123.8pt;z-index:251767808;mso-position-horizontal-relative:margin;mso-position-vertical-relative:margin">
+            <v:imagedata r:id="rId9" o:title=""/>
+            <w10:wrap type="square" anchorx="margin" anchory="margin"/>
+          </v:shape>
+          <o:OLEObject Type="Embed" ProgID="Visio.Drawing.15" ShapeID="_x0000_s1026" DrawAspect="Content" ObjectID="_1603694136" r:id="rId10"/>
+        </w:object>
+      </w:r>
+      <w:r>
         <w:t>Architecture globale</w:t>
       </w:r>
     </w:p>
@@ -4211,6 +4242,884 @@
       <w:r>
         <w:t xml:space="preserve"> TEMPT6000</w:t>
       </w:r>
+    </w:p>
+    <w:p>
+      <w:r>
+        <w:t>Le capteur de luminosité n’utilise pas de protocole de communication particulier. Il se compose d’un phototransistor couplé avec une résistance de 10k</w:t>
+      </w:r>
+      <w:r>
+        <w:t>Ω</w:t>
+      </w:r>
+      <w:r>
+        <w:t xml:space="preserve"> qui nous renvoie une tension image de la luminosité captée par le phototransistor.</w:t>
+      </w:r>
+      <w:r>
+        <w:t xml:space="preserve"> </w:t>
+      </w:r>
+    </w:p>
+    <w:p>
+      <w:r>
+        <w:rPr>
+          <w:noProof/>
+        </w:rPr>
+        <mc:AlternateContent>
+          <mc:Choice Requires="wps">
+            <w:drawing>
+              <wp:anchor distT="0" distB="0" distL="114300" distR="114300" simplePos="0" relativeHeight="251769856" behindDoc="0" locked="0" layoutInCell="1" allowOverlap="1" wp14:anchorId="57C613FF" wp14:editId="64FA0543">
+                <wp:simplePos x="0" y="0"/>
+                <wp:positionH relativeFrom="margin">
+                  <wp:align>right</wp:align>
+                </wp:positionH>
+                <wp:positionV relativeFrom="paragraph">
+                  <wp:posOffset>619760</wp:posOffset>
+                </wp:positionV>
+                <wp:extent cx="1409700" cy="200025"/>
+                <wp:effectExtent l="0" t="0" r="0" b="9525"/>
+                <wp:wrapSquare wrapText="bothSides"/>
+                <wp:docPr id="1" name="Zone de texte 1"/>
+                <wp:cNvGraphicFramePr/>
+                <a:graphic xmlns:a="http://schemas.openxmlformats.org/drawingml/2006/main">
+                  <a:graphicData uri="http://schemas.microsoft.com/office/word/2010/wordprocessingShape">
+                    <wps:wsp>
+                      <wps:cNvSpPr txBox="1"/>
+                      <wps:spPr>
+                        <a:xfrm>
+                          <a:off x="0" y="0"/>
+                          <a:ext cx="1409700" cy="200025"/>
+                        </a:xfrm>
+                        <a:prstGeom prst="rect">
+                          <a:avLst/>
+                        </a:prstGeom>
+                        <a:solidFill>
+                          <a:prstClr val="white"/>
+                        </a:solidFill>
+                        <a:ln>
+                          <a:noFill/>
+                        </a:ln>
+                      </wps:spPr>
+                      <wps:txbx>
+                        <w:txbxContent>
+                          <w:p>
+                            <w:pPr>
+                              <w:pStyle w:val="Lgende"/>
+                              <w:rPr>
+                                <w:noProof/>
+                                <w:sz w:val="24"/>
+                              </w:rPr>
+                            </w:pPr>
+                            <w:r>
+                              <w:t xml:space="preserve">Figure </w:t>
+                            </w:r>
+                            <w:fldSimple w:instr=" SEQ Figure \* ARABIC ">
+                              <w:r>
+                                <w:rPr>
+                                  <w:noProof/>
+                                </w:rPr>
+                                <w:t>1</w:t>
+                              </w:r>
+                            </w:fldSimple>
+                            <w:r>
+                              <w:t xml:space="preserve"> - Schéma TEMPT6000</w:t>
+                            </w:r>
+                          </w:p>
+                        </w:txbxContent>
+                      </wps:txbx>
+                      <wps:bodyPr rot="0" spcFirstLastPara="0" vertOverflow="overflow" horzOverflow="overflow" vert="horz" wrap="square" lIns="0" tIns="0" rIns="0" bIns="0" numCol="1" spcCol="0" rtlCol="0" fromWordArt="0" anchor="t" anchorCtr="0" forceAA="0" compatLnSpc="1">
+                        <a:prstTxWarp prst="textNoShape">
+                          <a:avLst/>
+                        </a:prstTxWarp>
+                        <a:noAutofit/>
+                      </wps:bodyPr>
+                    </wps:wsp>
+                  </a:graphicData>
+                </a:graphic>
+                <wp14:sizeRelV relativeFrom="margin">
+                  <wp14:pctHeight>0</wp14:pctHeight>
+                </wp14:sizeRelV>
+              </wp:anchor>
+            </w:drawing>
+          </mc:Choice>
+          <mc:Fallback>
+            <w:pict>
+              <v:shape w14:anchorId="57C613FF" id="Zone de texte 1" o:spid="_x0000_s1057" type="#_x0000_t202" style="position:absolute;left:0;text-align:left;margin-left:59.8pt;margin-top:48.8pt;width:111pt;height:15.75pt;z-index:251769856;visibility:visible;mso-wrap-style:square;mso-height-percent:0;mso-wrap-distance-left:9pt;mso-wrap-distance-top:0;mso-wrap-distance-right:9pt;mso-wrap-distance-bottom:0;mso-position-horizontal:right;mso-position-horizontal-relative:margin;mso-position-vertical:absolute;mso-position-vertical-relative:text;mso-height-percent:0;mso-height-relative:margin;v-text-anchor:top" o:gfxdata="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" stroked="f">
+                <v:textbox inset="0,0,0,0">
+                  <w:txbxContent>
+                    <w:p>
+                      <w:pPr>
+                        <w:pStyle w:val="Lgende"/>
+                        <w:rPr>
+                          <w:noProof/>
+                          <w:sz w:val="24"/>
+                        </w:rPr>
+                      </w:pPr>
+                      <w:r>
+                        <w:t xml:space="preserve">Figure </w:t>
+                      </w:r>
+                      <w:fldSimple w:instr=" SEQ Figure \* ARABIC ">
+                        <w:r>
+                          <w:rPr>
+                            <w:noProof/>
+                          </w:rPr>
+                          <w:t>1</w:t>
+                        </w:r>
+                      </w:fldSimple>
+                      <w:r>
+                        <w:t xml:space="preserve"> - Schéma TEMPT6000</w:t>
+                      </w:r>
+                    </w:p>
+                  </w:txbxContent>
+                </v:textbox>
+                <w10:wrap type="square" anchorx="margin"/>
+              </v:shape>
+            </w:pict>
+          </mc:Fallback>
+        </mc:AlternateContent>
+      </w:r>
+      <w:r>
+        <w:t>D’après le schéma du capteur associé à sa résistance on peut en déduire la valeur de la tension qu’il nous renvoie en fonction de la luminosité.</w:t>
+      </w:r>
+      <w:r>
+        <w:br/>
+        <w:t xml:space="preserve">La datasheet du capteur TEMPT6000 nous indique la loi suivante : </w:t>
+      </w:r>
+    </w:p>
+    <w:p/>
+    <w:p>
+      <w:pPr>
+        <w:rPr>
+          <w:rFonts w:eastAsiaTheme="minorEastAsia"/>
+          <w:vertAlign w:val="superscript"/>
+        </w:rPr>
+      </w:pPr>
+      <m:oMathPara>
+        <m:oMath>
+          <m:sSub>
+            <m:sSubPr>
+              <m:ctrlPr>
+                <w:rPr>
+                  <w:rFonts w:ascii="Cambria Math" w:hAnsi="Cambria Math"/>
+                  <w:i/>
+                  <w:vertAlign w:val="superscript"/>
+                </w:rPr>
+              </m:ctrlPr>
+            </m:sSubPr>
+            <m:e>
+              <m:r>
+                <w:rPr>
+                  <w:rFonts w:ascii="Cambria Math" w:hAnsi="Cambria Math"/>
+                  <w:vertAlign w:val="superscript"/>
+                </w:rPr>
+                <m:t>I</m:t>
+              </m:r>
+            </m:e>
+            <m:sub>
+              <m:r>
+                <w:rPr>
+                  <w:rFonts w:ascii="Cambria Math" w:hAnsi="Cambria Math"/>
+                  <w:vertAlign w:val="superscript"/>
+                </w:rPr>
+                <m:t>lum</m:t>
+              </m:r>
+            </m:sub>
+          </m:sSub>
+          <m:r>
+            <w:rPr>
+              <w:rFonts w:ascii="Cambria Math" w:hAnsi="Cambria Math"/>
+              <w:vertAlign w:val="superscript"/>
+            </w:rPr>
+            <m:t>=lu</m:t>
+          </m:r>
+          <m:sSub>
+            <m:sSubPr>
+              <m:ctrlPr>
+                <w:rPr>
+                  <w:rFonts w:ascii="Cambria Math" w:hAnsi="Cambria Math"/>
+                  <w:i/>
+                  <w:vertAlign w:val="superscript"/>
+                </w:rPr>
+              </m:ctrlPr>
+            </m:sSubPr>
+            <m:e>
+              <m:r>
+                <w:rPr>
+                  <w:rFonts w:ascii="Cambria Math" w:hAnsi="Cambria Math"/>
+                  <w:vertAlign w:val="superscript"/>
+                </w:rPr>
+                <m:t>m</m:t>
+              </m:r>
+            </m:e>
+            <m:sub>
+              <m:r>
+                <w:rPr>
+                  <w:rFonts w:ascii="Cambria Math" w:hAnsi="Cambria Math"/>
+                  <w:vertAlign w:val="superscript"/>
+                </w:rPr>
+                <m:t>réelle</m:t>
+              </m:r>
+            </m:sub>
+          </m:sSub>
+          <m:r>
+            <w:rPr>
+              <w:rFonts w:ascii="Cambria Math" w:hAnsi="Cambria Math"/>
+              <w:vertAlign w:val="superscript"/>
+            </w:rPr>
+            <m:t>*</m:t>
+          </m:r>
+          <m:f>
+            <m:fPr>
+              <m:ctrlPr>
+                <w:rPr>
+                  <w:rFonts w:ascii="Cambria Math" w:hAnsi="Cambria Math"/>
+                  <w:i/>
+                  <w:vertAlign w:val="superscript"/>
+                </w:rPr>
+              </m:ctrlPr>
+            </m:fPr>
+            <m:num>
+              <m:sSup>
+                <m:sSupPr>
+                  <m:ctrlPr>
+                    <w:rPr>
+                      <w:rFonts w:ascii="Cambria Math" w:hAnsi="Cambria Math"/>
+                      <w:i/>
+                      <w:vertAlign w:val="superscript"/>
+                    </w:rPr>
+                  </m:ctrlPr>
+                </m:sSupPr>
+                <m:e>
+                  <m:r>
+                    <w:rPr>
+                      <w:rFonts w:ascii="Cambria Math" w:hAnsi="Cambria Math"/>
+                      <w:vertAlign w:val="superscript"/>
+                    </w:rPr>
+                    <m:t>10</m:t>
+                  </m:r>
+                </m:e>
+                <m:sup>
+                  <m:r>
+                    <w:rPr>
+                      <w:rFonts w:ascii="Cambria Math" w:hAnsi="Cambria Math"/>
+                      <w:vertAlign w:val="superscript"/>
+                    </w:rPr>
+                    <m:t>-6</m:t>
+                  </m:r>
+                </m:sup>
+              </m:sSup>
+            </m:num>
+            <m:den>
+              <m:r>
+                <w:rPr>
+                  <w:rFonts w:ascii="Cambria Math" w:hAnsi="Cambria Math"/>
+                  <w:vertAlign w:val="superscript"/>
+                </w:rPr>
+                <m:t>2</m:t>
+              </m:r>
+            </m:den>
+          </m:f>
+          <m:r>
+            <w:rPr>
+              <w:rFonts w:ascii="Cambria Math" w:hAnsi="Cambria Math"/>
+              <w:vertAlign w:val="superscript"/>
+            </w:rPr>
+            <m:t xml:space="preserve"> </m:t>
+          </m:r>
+        </m:oMath>
+      </m:oMathPara>
+    </w:p>
+    <w:p>
+      <w:pPr>
+        <w:rPr>
+          <w:rFonts w:eastAsiaTheme="minorEastAsia"/>
+          <w:vertAlign w:val="superscript"/>
+        </w:rPr>
+      </w:pPr>
+    </w:p>
+    <w:p>
+      <w:r>
+        <w:t xml:space="preserve">On peut ainsi en déduire la valeur de la tension en entrée du CAN de la carte </w:t>
+      </w:r>
+      <w:proofErr w:type="spellStart"/>
+      <w:r>
+        <w:t>arduino</w:t>
+      </w:r>
+      <w:proofErr w:type="spellEnd"/>
+      <w:r>
+        <w:t xml:space="preserve"> : </w:t>
+      </w:r>
+    </w:p>
+    <w:p/>
+    <w:p>
+      <w:pPr>
+        <w:rPr>
+          <w:rFonts w:eastAsiaTheme="minorEastAsia"/>
+        </w:rPr>
+      </w:pPr>
+      <m:oMathPara>
+        <m:oMath>
+          <m:sSub>
+            <m:sSubPr>
+              <m:ctrlPr>
+                <w:rPr>
+                  <w:rFonts w:ascii="Cambria Math" w:hAnsi="Cambria Math"/>
+                  <w:i/>
+                </w:rPr>
+              </m:ctrlPr>
+            </m:sSubPr>
+            <m:e>
+              <m:r>
+                <w:rPr>
+                  <w:rFonts w:ascii="Cambria Math" w:hAnsi="Cambria Math"/>
+                </w:rPr>
+                <m:t>V</m:t>
+              </m:r>
+            </m:e>
+            <m:sub>
+              <m:r>
+                <w:rPr>
+                  <w:rFonts w:ascii="Cambria Math" w:hAnsi="Cambria Math"/>
+                </w:rPr>
+                <m:t>lum</m:t>
+              </m:r>
+            </m:sub>
+          </m:sSub>
+          <m:r>
+            <w:rPr>
+              <w:rFonts w:ascii="Cambria Math" w:hAnsi="Cambria Math"/>
+            </w:rPr>
+            <m:t>=R*</m:t>
+          </m:r>
+          <m:sSub>
+            <m:sSubPr>
+              <m:ctrlPr>
+                <w:rPr>
+                  <w:rFonts w:ascii="Cambria Math" w:hAnsi="Cambria Math"/>
+                  <w:i/>
+                </w:rPr>
+              </m:ctrlPr>
+            </m:sSubPr>
+            <m:e>
+              <m:r>
+                <w:rPr>
+                  <w:rFonts w:ascii="Cambria Math" w:hAnsi="Cambria Math"/>
+                </w:rPr>
+                <m:t>I</m:t>
+              </m:r>
+            </m:e>
+            <m:sub>
+              <m:r>
+                <w:rPr>
+                  <w:rFonts w:ascii="Cambria Math" w:hAnsi="Cambria Math"/>
+                </w:rPr>
+                <m:t>lum</m:t>
+              </m:r>
+            </m:sub>
+          </m:sSub>
+        </m:oMath>
+      </m:oMathPara>
+    </w:p>
+    <w:p>
+      <w:pPr>
+        <w:rPr>
+          <w:rFonts w:eastAsiaTheme="minorEastAsia"/>
+          <w:vertAlign w:val="superscript"/>
+        </w:rPr>
+      </w:pPr>
+      <m:oMathPara>
+        <m:oMath>
+          <m:sSub>
+            <m:sSubPr>
+              <m:ctrlPr>
+                <w:rPr>
+                  <w:rFonts w:ascii="Cambria Math" w:eastAsiaTheme="minorEastAsia" w:hAnsi="Cambria Math"/>
+                  <w:i/>
+                </w:rPr>
+              </m:ctrlPr>
+            </m:sSubPr>
+            <m:e>
+              <m:r>
+                <w:rPr>
+                  <w:rFonts w:ascii="Cambria Math" w:eastAsiaTheme="minorEastAsia" w:hAnsi="Cambria Math"/>
+                </w:rPr>
+                <m:t>V</m:t>
+              </m:r>
+            </m:e>
+            <m:sub>
+              <m:r>
+                <w:rPr>
+                  <w:rFonts w:ascii="Cambria Math" w:eastAsiaTheme="minorEastAsia" w:hAnsi="Cambria Math"/>
+                </w:rPr>
+                <m:t>lum</m:t>
+              </m:r>
+            </m:sub>
+          </m:sSub>
+          <m:r>
+            <w:rPr>
+              <w:rFonts w:ascii="Cambria Math" w:eastAsiaTheme="minorEastAsia" w:hAnsi="Cambria Math"/>
+            </w:rPr>
+            <m:t>=R*</m:t>
+          </m:r>
+          <m:r>
+            <w:rPr>
+              <w:rFonts w:ascii="Cambria Math" w:hAnsi="Cambria Math"/>
+              <w:vertAlign w:val="superscript"/>
+            </w:rPr>
+            <m:t>lu</m:t>
+          </m:r>
+          <m:sSub>
+            <m:sSubPr>
+              <m:ctrlPr>
+                <w:rPr>
+                  <w:rFonts w:ascii="Cambria Math" w:hAnsi="Cambria Math"/>
+                  <w:i/>
+                  <w:vertAlign w:val="superscript"/>
+                </w:rPr>
+              </m:ctrlPr>
+            </m:sSubPr>
+            <m:e>
+              <m:r>
+                <w:rPr>
+                  <w:rFonts w:ascii="Cambria Math" w:hAnsi="Cambria Math"/>
+                  <w:vertAlign w:val="superscript"/>
+                </w:rPr>
+                <m:t>m</m:t>
+              </m:r>
+            </m:e>
+            <m:sub>
+              <m:r>
+                <w:rPr>
+                  <w:rFonts w:ascii="Cambria Math" w:hAnsi="Cambria Math"/>
+                  <w:vertAlign w:val="superscript"/>
+                </w:rPr>
+                <m:t>réelle</m:t>
+              </m:r>
+            </m:sub>
+          </m:sSub>
+          <m:r>
+            <w:rPr>
+              <w:rFonts w:ascii="Cambria Math" w:hAnsi="Cambria Math"/>
+              <w:vertAlign w:val="superscript"/>
+            </w:rPr>
+            <m:t>*</m:t>
+          </m:r>
+          <m:f>
+            <m:fPr>
+              <m:ctrlPr>
+                <w:rPr>
+                  <w:rFonts w:ascii="Cambria Math" w:hAnsi="Cambria Math"/>
+                  <w:i/>
+                  <w:vertAlign w:val="superscript"/>
+                </w:rPr>
+              </m:ctrlPr>
+            </m:fPr>
+            <m:num>
+              <m:sSup>
+                <m:sSupPr>
+                  <m:ctrlPr>
+                    <w:rPr>
+                      <w:rFonts w:ascii="Cambria Math" w:hAnsi="Cambria Math"/>
+                      <w:i/>
+                      <w:vertAlign w:val="superscript"/>
+                    </w:rPr>
+                  </m:ctrlPr>
+                </m:sSupPr>
+                <m:e>
+                  <m:r>
+                    <w:rPr>
+                      <w:rFonts w:ascii="Cambria Math" w:hAnsi="Cambria Math"/>
+                      <w:vertAlign w:val="superscript"/>
+                    </w:rPr>
+                    <m:t>10</m:t>
+                  </m:r>
+                </m:e>
+                <m:sup>
+                  <m:r>
+                    <w:rPr>
+                      <w:rFonts w:ascii="Cambria Math" w:hAnsi="Cambria Math"/>
+                      <w:vertAlign w:val="superscript"/>
+                    </w:rPr>
+                    <m:t>-6</m:t>
+                  </m:r>
+                </m:sup>
+              </m:sSup>
+            </m:num>
+            <m:den>
+              <m:r>
+                <w:rPr>
+                  <w:rFonts w:ascii="Cambria Math" w:hAnsi="Cambria Math"/>
+                  <w:vertAlign w:val="superscript"/>
+                </w:rPr>
+                <m:t>2</m:t>
+              </m:r>
+            </m:den>
+          </m:f>
+        </m:oMath>
+      </m:oMathPara>
+    </w:p>
+    <w:p>
+      <w:pPr>
+        <w:rPr>
+          <w:rFonts w:eastAsiaTheme="minorEastAsia"/>
+          <w:vertAlign w:val="superscript"/>
+        </w:rPr>
+      </w:pPr>
+      <m:oMathPara>
+        <m:oMath>
+          <m:sSub>
+            <m:sSubPr>
+              <m:ctrlPr>
+                <w:rPr>
+                  <w:rFonts w:ascii="Cambria Math" w:eastAsiaTheme="minorEastAsia" w:hAnsi="Cambria Math"/>
+                  <w:i/>
+                  <w:vertAlign w:val="superscript"/>
+                </w:rPr>
+              </m:ctrlPr>
+            </m:sSubPr>
+            <m:e>
+              <m:r>
+                <w:rPr>
+                  <w:rFonts w:ascii="Cambria Math" w:eastAsiaTheme="minorEastAsia" w:hAnsi="Cambria Math"/>
+                  <w:vertAlign w:val="superscript"/>
+                </w:rPr>
+                <m:t>V</m:t>
+              </m:r>
+            </m:e>
+            <m:sub>
+              <m:r>
+                <w:rPr>
+                  <w:rFonts w:ascii="Cambria Math" w:eastAsiaTheme="minorEastAsia" w:hAnsi="Cambria Math"/>
+                  <w:vertAlign w:val="superscript"/>
+                </w:rPr>
+                <m:t>lum</m:t>
+              </m:r>
+            </m:sub>
+          </m:sSub>
+          <m:r>
+            <w:rPr>
+              <w:rFonts w:ascii="Cambria Math" w:eastAsiaTheme="minorEastAsia" w:hAnsi="Cambria Math"/>
+              <w:vertAlign w:val="superscript"/>
+            </w:rPr>
+            <m:t>=lu</m:t>
+          </m:r>
+          <m:sSub>
+            <m:sSubPr>
+              <m:ctrlPr>
+                <w:rPr>
+                  <w:rFonts w:ascii="Cambria Math" w:eastAsiaTheme="minorEastAsia" w:hAnsi="Cambria Math"/>
+                  <w:i/>
+                  <w:vertAlign w:val="superscript"/>
+                </w:rPr>
+              </m:ctrlPr>
+            </m:sSubPr>
+            <m:e>
+              <m:r>
+                <w:rPr>
+                  <w:rFonts w:ascii="Cambria Math" w:eastAsiaTheme="minorEastAsia" w:hAnsi="Cambria Math"/>
+                  <w:vertAlign w:val="superscript"/>
+                </w:rPr>
+                <m:t>m</m:t>
+              </m:r>
+            </m:e>
+            <m:sub>
+              <m:r>
+                <w:rPr>
+                  <w:rFonts w:ascii="Cambria Math" w:eastAsiaTheme="minorEastAsia" w:hAnsi="Cambria Math"/>
+                  <w:vertAlign w:val="superscript"/>
+                </w:rPr>
+                <m:t>réelle</m:t>
+              </m:r>
+            </m:sub>
+          </m:sSub>
+          <m:r>
+            <w:rPr>
+              <w:rFonts w:ascii="Cambria Math" w:eastAsiaTheme="minorEastAsia" w:hAnsi="Cambria Math"/>
+              <w:vertAlign w:val="superscript"/>
+            </w:rPr>
+            <m:t>*0.05</m:t>
+          </m:r>
+        </m:oMath>
+      </m:oMathPara>
+    </w:p>
+    <w:p>
+      <w:pPr>
+        <w:rPr>
+          <w:rFonts w:eastAsiaTheme="minorEastAsia"/>
+          <w:vertAlign w:val="superscript"/>
+        </w:rPr>
+      </w:pPr>
+    </w:p>
+    <w:p>
+      <w:pPr>
+        <w:rPr>
+          <w:rFonts w:eastAsiaTheme="minorEastAsia"/>
+        </w:rPr>
+      </w:pPr>
+      <w:r>
+        <w:rPr>
+          <w:rFonts w:eastAsiaTheme="minorEastAsia"/>
+        </w:rPr>
+        <w:t xml:space="preserve">Le CAN de la carte </w:t>
+      </w:r>
+      <w:r>
+        <w:rPr>
+          <w:rFonts w:eastAsiaTheme="minorEastAsia"/>
+        </w:rPr>
+        <w:t>A</w:t>
+      </w:r>
+      <w:r>
+        <w:rPr>
+          <w:rFonts w:eastAsiaTheme="minorEastAsia"/>
+        </w:rPr>
+        <w:t xml:space="preserve">rduino converti une tension 0/5V en une valeur numérique 0/1023. On peut donc en déduire la loi finale entre la valeur numérique reçu et la luminosité réelle : </w:t>
+      </w:r>
+    </w:p>
+    <w:p>
+      <w:pPr>
+        <w:rPr>
+          <w:rFonts w:eastAsiaTheme="minorEastAsia"/>
+          <w:b/>
+        </w:rPr>
+      </w:pPr>
+      <m:oMathPara>
+        <m:oMath>
+          <m:r>
+            <m:rPr>
+              <m:sty m:val="bi"/>
+            </m:rPr>
+            <w:rPr>
+              <w:rFonts w:ascii="Cambria Math" w:eastAsiaTheme="minorEastAsia" w:hAnsi="Cambria Math"/>
+            </w:rPr>
+            <m:t>lu</m:t>
+          </m:r>
+          <m:sSub>
+            <m:sSubPr>
+              <m:ctrlPr>
+                <w:rPr>
+                  <w:rFonts w:ascii="Cambria Math" w:eastAsiaTheme="minorEastAsia" w:hAnsi="Cambria Math"/>
+                  <w:b/>
+                  <w:i/>
+                </w:rPr>
+              </m:ctrlPr>
+            </m:sSubPr>
+            <m:e>
+              <m:r>
+                <m:rPr>
+                  <m:sty m:val="bi"/>
+                </m:rPr>
+                <w:rPr>
+                  <w:rFonts w:ascii="Cambria Math" w:eastAsiaTheme="minorEastAsia" w:hAnsi="Cambria Math"/>
+                </w:rPr>
+                <m:t>m</m:t>
+              </m:r>
+            </m:e>
+            <m:sub>
+              <m:r>
+                <m:rPr>
+                  <m:sty m:val="bi"/>
+                </m:rPr>
+                <w:rPr>
+                  <w:rFonts w:ascii="Cambria Math" w:eastAsiaTheme="minorEastAsia" w:hAnsi="Cambria Math"/>
+                </w:rPr>
+                <m:t>réelle</m:t>
+              </m:r>
+            </m:sub>
+          </m:sSub>
+          <m:r>
+            <m:rPr>
+              <m:sty m:val="bi"/>
+            </m:rPr>
+            <w:rPr>
+              <w:rFonts w:ascii="Cambria Math" w:eastAsiaTheme="minorEastAsia" w:hAnsi="Cambria Math"/>
+            </w:rPr>
+            <m:t xml:space="preserve">= </m:t>
+          </m:r>
+          <m:r>
+            <m:rPr>
+              <m:sty m:val="bi"/>
+            </m:rPr>
+            <w:rPr>
+              <w:rFonts w:ascii="Cambria Math" w:eastAsiaTheme="minorEastAsia" w:hAnsi="Cambria Math"/>
+            </w:rPr>
+            <m:t>lum</m:t>
+          </m:r>
+          <m:r>
+            <m:rPr>
+              <m:sty m:val="bi"/>
+            </m:rPr>
+            <w:rPr>
+              <w:rFonts w:ascii="Cambria Math" w:hAnsi="Cambria Math"/>
+              <w:vertAlign w:val="superscript"/>
+            </w:rPr>
+            <m:t>*</m:t>
+          </m:r>
+          <m:f>
+            <m:fPr>
+              <m:ctrlPr>
+                <w:rPr>
+                  <w:rFonts w:ascii="Cambria Math" w:hAnsi="Cambria Math"/>
+                  <w:b/>
+                  <w:i/>
+                  <w:vertAlign w:val="superscript"/>
+                </w:rPr>
+              </m:ctrlPr>
+            </m:fPr>
+            <m:num>
+              <m:r>
+                <m:rPr>
+                  <m:sty m:val="bi"/>
+                </m:rPr>
+                <w:rPr>
+                  <w:rFonts w:ascii="Cambria Math" w:hAnsi="Cambria Math"/>
+                  <w:vertAlign w:val="superscript"/>
+                </w:rPr>
+                <m:t>5</m:t>
+              </m:r>
+            </m:num>
+            <m:den>
+              <m:r>
+                <m:rPr>
+                  <m:sty m:val="bi"/>
+                </m:rPr>
+                <w:rPr>
+                  <w:rFonts w:ascii="Cambria Math" w:hAnsi="Cambria Math"/>
+                  <w:vertAlign w:val="superscript"/>
+                </w:rPr>
+                <m:t>0.05*1023</m:t>
+              </m:r>
+            </m:den>
+          </m:f>
+          <m:r>
+            <m:rPr>
+              <m:sty m:val="bi"/>
+            </m:rPr>
+            <w:rPr>
+              <w:rFonts w:ascii="Cambria Math" w:eastAsiaTheme="minorEastAsia" w:hAnsi="Cambria Math"/>
+            </w:rPr>
+            <m:t xml:space="preserve">  </m:t>
+          </m:r>
+        </m:oMath>
+      </m:oMathPara>
+    </w:p>
+    <w:p>
+      <w:pPr>
+        <w:rPr>
+          <w:rFonts w:eastAsiaTheme="minorEastAsia"/>
+        </w:rPr>
+      </w:pPr>
+      <w:r>
+        <w:rPr>
+          <w:rFonts w:eastAsiaTheme="minorEastAsia"/>
+        </w:rPr>
+        <w:t xml:space="preserve">Nous avons donc </w:t>
+      </w:r>
+      <w:r>
+        <w:rPr>
+          <w:rFonts w:eastAsiaTheme="minorEastAsia"/>
+        </w:rPr>
+        <w:t>créé</w:t>
+      </w:r>
+      <w:r>
+        <w:rPr>
+          <w:rFonts w:eastAsiaTheme="minorEastAsia"/>
+        </w:rPr>
+        <w:t xml:space="preserve"> une fonction </w:t>
+      </w:r>
+      <w:r>
+        <w:rPr>
+          <w:rFonts w:eastAsiaTheme="minorEastAsia"/>
+        </w:rPr>
+        <w:t>« </w:t>
+      </w:r>
+      <w:proofErr w:type="spellStart"/>
+      <w:r>
+        <w:rPr>
+          <w:rFonts w:eastAsiaTheme="minorEastAsia"/>
+        </w:rPr>
+        <w:t>float</w:t>
+      </w:r>
+      <w:proofErr w:type="spellEnd"/>
+      <w:r>
+        <w:rPr>
+          <w:rFonts w:eastAsiaTheme="minorEastAsia"/>
+        </w:rPr>
+        <w:t xml:space="preserve"> </w:t>
+      </w:r>
+      <w:proofErr w:type="spellStart"/>
+      <w:r>
+        <w:rPr>
+          <w:rFonts w:eastAsiaTheme="minorEastAsia"/>
+        </w:rPr>
+        <w:t>lecture_lum</w:t>
+      </w:r>
+      <w:proofErr w:type="spellEnd"/>
+      <w:r>
+        <w:rPr>
+          <w:rFonts w:eastAsiaTheme="minorEastAsia"/>
+        </w:rPr>
+        <w:t>(</w:t>
+      </w:r>
+      <w:proofErr w:type="spellStart"/>
+      <w:r>
+        <w:rPr>
+          <w:rFonts w:eastAsiaTheme="minorEastAsia"/>
+        </w:rPr>
+        <w:t>void</w:t>
+      </w:r>
+      <w:proofErr w:type="spellEnd"/>
+      <w:r>
+        <w:rPr>
+          <w:rFonts w:eastAsiaTheme="minorEastAsia"/>
+        </w:rPr>
+        <w:t>)</w:t>
+      </w:r>
+      <w:r>
+        <w:rPr>
+          <w:rFonts w:eastAsiaTheme="minorEastAsia"/>
+        </w:rPr>
+        <w:t> »</w:t>
+      </w:r>
+      <w:r>
+        <w:rPr>
+          <w:rFonts w:eastAsiaTheme="minorEastAsia"/>
+        </w:rPr>
+        <w:t xml:space="preserve"> qui vient lire la valeur du signal issu du capteur de luminosité connecté à la broche A0 de la carte Arduino et qui retourne </w:t>
+      </w:r>
+      <w:r>
+        <w:rPr>
+          <w:rFonts w:eastAsiaTheme="minorEastAsia"/>
+        </w:rPr>
+        <w:t>la valeur de la luminosité réelle en lux.</w:t>
+      </w:r>
+    </w:p>
+    <w:p>
+      <w:pPr>
+        <w:rPr>
+          <w:rFonts w:eastAsiaTheme="minorEastAsia"/>
+        </w:rPr>
+      </w:pPr>
+      <w:r>
+        <w:rPr>
+          <w:rFonts w:eastAsiaTheme="minorEastAsia"/>
+        </w:rPr>
+        <w:t>Cette fonction est appelée dans notre main pour stocker la valeur de la luminosité dans la variable « </w:t>
+      </w:r>
+      <w:proofErr w:type="spellStart"/>
+      <w:r>
+        <w:rPr>
+          <w:rFonts w:eastAsiaTheme="minorEastAsia"/>
+        </w:rPr>
+        <w:t>luminosite</w:t>
+      </w:r>
+      <w:proofErr w:type="spellEnd"/>
+      <w:r>
+        <w:rPr>
+          <w:rFonts w:eastAsiaTheme="minorEastAsia"/>
+        </w:rPr>
+        <w:t> ».</w:t>
+      </w:r>
+    </w:p>
+    <w:p>
+      <w:bookmarkStart w:id="0" w:name="_GoBack"/>
+      <w:bookmarkEnd w:id="0"/>
     </w:p>
     <w:p>
       <w:pPr>
@@ -4252,15 +5161,13 @@
       <w:r>
         <w:t>Interface Homme-Machine</w:t>
       </w:r>
-      <w:bookmarkStart w:id="0" w:name="_GoBack"/>
-      <w:bookmarkEnd w:id="0"/>
     </w:p>
     <w:p/>
     <w:p/>
     <w:p/>
     <w:p/>
     <w:sectPr>
-      <w:footerReference w:type="default" r:id="rId9"/>
+      <w:footerReference w:type="default" r:id="rId11"/>
       <w:pgSz w:w="11906" w:h="16838"/>
       <w:pgMar w:top="1417" w:right="1417" w:bottom="1417" w:left="1417" w:header="708" w:footer="708" w:gutter="0"/>
       <w:pgNumType w:start="0"/>
@@ -5441,6 +6348,16 @@
       <w:contextualSpacing/>
     </w:pPr>
   </w:style>
+  <w:style w:type="character" w:styleId="Textedelespacerserv">
+    <w:name w:val="Placeholder Text"/>
+    <w:basedOn w:val="Policepardfaut"/>
+    <w:uiPriority w:val="99"/>
+    <w:semiHidden/>
+    <w:rsid w:val="007F5DEA"/>
+    <w:rPr>
+      <w:color w:val="808080"/>
+    </w:rPr>
+  </w:style>
 </w:styles>
 </file>
 
@@ -5487,7 +6404,7 @@
     <w:charset w:val="00"/>
     <w:family w:val="swiss"/>
     <w:pitch w:val="variable"/>
-    <w:sig w:usb0="E0002AFF" w:usb1="C000247B" w:usb2="00000009" w:usb3="00000000" w:csb0="000001FF" w:csb1="00000000"/>
+    <w:sig w:usb0="E0002AFF" w:usb1="4000ACFF" w:usb2="00000001" w:usb3="00000000" w:csb0="000001FF" w:csb1="00000000"/>
   </w:font>
   <w:font w:name="Courier New">
     <w:panose1 w:val="02070309020205020404"/>
@@ -5501,7 +6418,7 @@
     <w:charset w:val="00"/>
     <w:family w:val="roman"/>
     <w:pitch w:val="variable"/>
-    <w:sig w:usb0="E0002EFF" w:usb1="C000785B" w:usb2="00000009" w:usb3="00000000" w:csb0="000001FF" w:csb1="00000000"/>
+    <w:sig w:usb0="E0002AFF" w:usb1="C0007843" w:usb2="00000009" w:usb3="00000000" w:csb0="000001FF" w:csb1="00000000"/>
   </w:font>
   <w:font w:name="Wingdings">
     <w:panose1 w:val="05000000000000000000"/>
@@ -5522,7 +6439,14 @@
     <w:charset w:val="00"/>
     <w:family w:val="swiss"/>
     <w:pitch w:val="variable"/>
-    <w:sig w:usb0="E0002AFF" w:usb1="C000247B" w:usb2="00000009" w:usb3="00000000" w:csb0="000001FF" w:csb1="00000000"/>
+    <w:sig w:usb0="A0002AEF" w:usb1="4000207B" w:usb2="00000000" w:usb3="00000000" w:csb0="000001FF" w:csb1="00000000"/>
+  </w:font>
+  <w:font w:name="Cambria Math">
+    <w:panose1 w:val="02040503050406030204"/>
+    <w:charset w:val="00"/>
+    <w:family w:val="roman"/>
+    <w:pitch w:val="variable"/>
+    <w:sig w:usb0="E00006FF" w:usb1="420024FF" w:usb2="02000000" w:usb3="00000000" w:csb0="0000019F" w:csb1="00000000"/>
   </w:font>
 </w:fonts>
 </file>
@@ -5547,6 +6471,8 @@
     <w:rsid w:val="00462909"/>
     <w:rsid w:val="005D4619"/>
     <w:rsid w:val="007867F7"/>
+    <w:rsid w:val="008C0389"/>
+    <w:rsid w:val="00B53FFD"/>
     <w:rsid w:val="00B63898"/>
     <w:rsid w:val="00CB3C30"/>
   </w:rsids>
@@ -6010,6 +6936,16 @@
     <w:name w:val="03AD8AA5B1D04E3A92E6F3CF53225A09"/>
     <w:rsid w:val="00462909"/>
   </w:style>
+  <w:style w:type="character" w:styleId="Textedelespacerserv0">
+    <w:name w:val="Placeholder Text"/>
+    <w:basedOn w:val="Policepardfaut"/>
+    <w:uiPriority w:val="99"/>
+    <w:semiHidden/>
+    <w:rsid w:val="00B53FFD"/>
+    <w:rPr>
+      <w:color w:val="808080"/>
+    </w:rPr>
+  </w:style>
 </w:styles>
 </file>
 
@@ -6339,7 +7275,7 @@
 </file>
 
 <file path=customXml/itemProps2.xml><?xml version="1.0" encoding="utf-8"?>
-<ds:datastoreItem xmlns:ds="http://schemas.openxmlformats.org/officeDocument/2006/customXml" ds:itemID="{4B37D91E-8744-4C5C-A730-23C69E6D7784}">
+<ds:datastoreItem xmlns:ds="http://schemas.openxmlformats.org/officeDocument/2006/customXml" ds:itemID="{77646D88-0A8A-475D-8B80-722746D3F00E}">
   <ds:schemaRefs>
     <ds:schemaRef ds:uri="http://schemas.openxmlformats.org/officeDocument/2006/bibliography"/>
   </ds:schemaRefs>

</xml_diff>